<commit_message>
Fix manuscript review issues: FairConstraints range, Stage 9 enumeration, PLOS sections
- FairConstraints near-miss: corrected "80-89%" to "61-89%" (actual range across
  4 outcomes: EUROD 89.3%, LS 80.2%, CASP 75.3%, SRH 61.2%)
- FairConstraints elimination: now mentions both LS (5.0 pp) and CASP (5.8 pp)
  AUROC drops exceeding the 3 pp threshold
- Stage 9 enumeration: corrected "all 6 post-processing methods" to "all 5
  remaining post-processing methods" (GroupCalibration already eliminated at Stage 3)
- Added missing PLOS Digital Health required sections: Data Availability Statement,
  Funding, Competing Interests, Author Contributions (CRediT format)

https://claude.ai/code/session_01Djb1cLDcPUJuVQY8nLmRrT
</commit_message>
<xml_diff>
--- a/plos_digital_health_submission (1).docx
+++ b/plos_digital_health_submission (1).docx
@@ -648,11 +648,9 @@
           <w:bCs/>
           <w:b/>
         </w:rPr>
-        <w:t xml:space="preserve">Stage 9 (Deployability)</w:t>
-      </w:r>
-      <w:r>
-        <w:t xml:space="preserve">: 11 methods eliminated for requiring the protected attribute at inference, including all 6 post-processing methods plus AdvDebiasing, PrejudiceRemover, DecoupledClassifier, DIR, CorrelationRemover, and LFR. Remaining: 11 methods.</w:t>
-      </w:r>
+        <w:t>Stage 9 (Deployability): 11 methods eliminated for requiring the protected attribute at inference, including all 5 remaining post-processing methods (GroupCalibration was eliminated at Stage 3) plus AdvDebiasing, PrejudiceRemover, DecoupledClassifier, DIR, CorrelationRemover, and LFR. Remaining: 11 methods.</w:t>
+      </w:r>
+      <w:r/>
     </w:p>
     <w:p>
       <w:pPr>
@@ -712,7 +710,7 @@
         <w:pStyle w:val="BodyText"/>
       </w:pPr>
       <w:r>
-        <w:t xml:space="preserve">A notable near-miss is FairConstraints, which achieves 80–89% TPR gap reductions with 5/5 sign tests on all outcomes but is eliminated by a 0.050 AUROC drop on life satisfaction. Under a relaxed 0.05 threshold, it would survive as a fourth option. We report this sensitivity analysis to illustrate that the funnel structure, not any single threshold, is the primary contribution.</w:t>
+        <w:t>A notable near-miss is FairConstraints, which achieves 61–89% TPR gap reductions with 5/5 sign tests on all outcomes but is eliminated by AUROC drops exceeding 3 pp on life satisfaction (5.0 pp) and quality of life (5.8 pp). Under a relaxed 0.05 threshold, it would survive as a fourth option. We report this sensitivity analysis to illustrate that the funnel structure, not any single threshold, is the primary contribution.</w:t>
       </w:r>
     </w:p>
     <w:bookmarkEnd w:id="35"/>
@@ -978,6 +976,70 @@
       </w:pPr>
       <w:r>
         <w:t xml:space="preserve">This paper uses data from SHARE Wave 9 (DOI: 10.6103/SHARE.w9.900). The SHARE data collection has been funded by the European Commission through FP5 (QLK6-CT-2001-00360), FP6 (SHARE-I3: RII-CT-2006-062193, COMPARE: CIT5-CT-2005-028857, SHARELIFE: CIT4-CT-2006-028812), FP7 (SHARE-PREP: GA N°211909, SHARE-LEAP: GA N°227822, SHARE M4: GA N°261982, DASISH: GA N°283646), Horizon 2020 (SHARE-DEV3: GA N°676536, SHARE-COHESION: GA N°870628, SERISS: GA N°654221, SSHOC: GA N°823782, SHARE-COVID19: GA N°101015924) and by DG Employment, Social Affairs &amp; Inclusion, the US National Institute on Aging (U01_AG09740-13S2, P01_AG005842, P01_AG08291, P30_AG12815, R21_AG025169, Y1-AG-4553-01, IAG_BSR06-11, OGHA_04-064, HHSN271201300071C, RAG052527A), and various national funding sources.</w:t>
+      </w:r>
+    </w:p>
+    <w:p>
+      <w:pPr>
+        <w:pStyle w:val="Heading1"/>
+      </w:pPr>
+      <w:r>
+        <w:t xml:space="preserve">Author contributions</w:t>
+      </w:r>
+    </w:p>
+    <w:p>
+      <w:pPr>
+        <w:pStyle w:val="FirstParagraph"/>
+      </w:pPr>
+      <w:r>
+        <w:t xml:space="preserve">Conceptualisation: [Author 1], [Author 3]. Data curation: [Author 1]. Formal analysis: [Author 1]. Methodology: [Author 1], [Author 3]. Software: [Author 1]. Supervision: [Author 2], [Author 3]. Validation: [Author 1]. Visualisation: [Author 1]. Writing – original draft: [Author 1]. Writing – review &amp; editing: [Author 1], [Author 2], [Author 3].</w:t>
+      </w:r>
+    </w:p>
+    <w:p>
+      <w:pPr>
+        <w:pStyle w:val="Heading1"/>
+      </w:pPr>
+      <w:r>
+        <w:t xml:space="preserve">Competing interests</w:t>
+      </w:r>
+    </w:p>
+    <w:p>
+      <w:pPr>
+        <w:pStyle w:val="FirstParagraph"/>
+      </w:pPr>
+      <w:r>
+        <w:t xml:space="preserve">The authors have declared that no competing interests exist.</w:t>
+      </w:r>
+    </w:p>
+    <w:p>
+      <w:pPr>
+        <w:pStyle w:val="Heading1"/>
+      </w:pPr>
+      <w:r>
+        <w:t xml:space="preserve">Funding</w:t>
+      </w:r>
+    </w:p>
+    <w:p>
+      <w:pPr>
+        <w:pStyle w:val="FirstParagraph"/>
+      </w:pPr>
+      <w:r>
+        <w:t xml:space="preserve">This work was supported by [funding details to be added]. The funders had no role in study design, data collection and analysis, decision to publish, or preparation of the manuscript.</w:t>
+      </w:r>
+    </w:p>
+    <w:p>
+      <w:pPr>
+        <w:pStyle w:val="Heading1"/>
+      </w:pPr>
+      <w:r>
+        <w:t xml:space="preserve">Data availability statement</w:t>
+      </w:r>
+    </w:p>
+    <w:p>
+      <w:pPr>
+        <w:pStyle w:val="FirstParagraph"/>
+      </w:pPr>
+      <w:r>
+        <w:t xml:space="preserve">This study used data from SHARE Wave 9 (release 9.0.0, DOI: 10.6103/SHARE.w9.900), available through the SHARE Research Data Center (https://share-eric.eu) upon registration. Analysis code and full results tables are available at [repository URL to be added].</w:t>
       </w:r>
     </w:p>
     <w:bookmarkEnd w:id="45"/>

</xml_diff>